<commit_message>
chipi chipi chapa chapa
</commit_message>
<xml_diff>
--- a/5sem/OS/Lab9/Ответы.docx
+++ b/5sem/OS/Lab9/Ответы.docx
@@ -6,40 +6,95 @@
       <w:pPr>
         <w:pStyle w:val="1"/>
         <w:widowControl w:val="0"/>
+        <w:rPr>
+          <w:sz w:val="28"/>
+          <w:szCs w:val="28"/>
+        </w:rPr>
       </w:pPr>
       <w:bookmarkStart w:id="0" w:name="_pxvoxiqbp0ih" w:colFirst="0" w:colLast="0"/>
       <w:bookmarkEnd w:id="0"/>
       <w:r>
+        <w:rPr>
+          <w:sz w:val="28"/>
+          <w:szCs w:val="28"/>
+        </w:rPr>
         <w:t>1. Что такое файл?</w:t>
       </w:r>
     </w:p>
     <w:p>
-      <w:r>
+      <w:pPr>
+        <w:jc w:val="both"/>
+        <w:rPr>
+          <w:sz w:val="28"/>
+          <w:szCs w:val="28"/>
+        </w:rPr>
+      </w:pPr>
+      <w:r>
+        <w:rPr>
+          <w:sz w:val="28"/>
+          <w:szCs w:val="28"/>
+        </w:rPr>
         <w:t xml:space="preserve">Абстракция для унифицированного доступа к данным; набор логических записей </w:t>
       </w:r>
     </w:p>
     <w:p>
       <w:pPr>
         <w:pStyle w:val="1"/>
+        <w:rPr>
+          <w:sz w:val="28"/>
+          <w:szCs w:val="28"/>
+        </w:rPr>
       </w:pPr>
       <w:bookmarkStart w:id="1" w:name="_a88foch0yya6" w:colFirst="0" w:colLast="0"/>
       <w:bookmarkEnd w:id="1"/>
       <w:r>
-        <w:t>2. Перечислите основные характеристики (атрибуты) файла.</w:t>
-      </w:r>
-    </w:p>
-    <w:p>
-      <w:r>
+        <w:rPr>
+          <w:sz w:val="28"/>
+          <w:szCs w:val="28"/>
+        </w:rPr>
+        <w:t>2. Перечислите основные характеристики (атрибу</w:t>
+      </w:r>
+      <w:bookmarkStart w:id="2" w:name="_GoBack"/>
+      <w:bookmarkEnd w:id="2"/>
+      <w:r>
+        <w:rPr>
+          <w:sz w:val="28"/>
+          <w:szCs w:val="28"/>
+        </w:rPr>
+        <w:t>ты) файла.</w:t>
+      </w:r>
+    </w:p>
+    <w:p>
+      <w:pPr>
+        <w:jc w:val="both"/>
+        <w:rPr>
+          <w:sz w:val="28"/>
+          <w:szCs w:val="28"/>
+        </w:rPr>
+      </w:pPr>
+      <w:r>
+        <w:rPr>
+          <w:sz w:val="28"/>
+          <w:szCs w:val="28"/>
+        </w:rPr>
         <w:t>Тип, расположение, размер, дата и время (создания, изменения и открытия)</w:t>
       </w:r>
     </w:p>
     <w:p>
       <w:pPr>
         <w:pStyle w:val="1"/>
-      </w:pPr>
-      <w:bookmarkStart w:id="2" w:name="_iqxohonn7gv0" w:colFirst="0" w:colLast="0"/>
-      <w:bookmarkEnd w:id="2"/>
-      <w:r>
+        <w:rPr>
+          <w:sz w:val="28"/>
+          <w:szCs w:val="28"/>
+        </w:rPr>
+      </w:pPr>
+      <w:bookmarkStart w:id="3" w:name="_iqxohonn7gv0" w:colFirst="0" w:colLast="0"/>
+      <w:bookmarkEnd w:id="3"/>
+      <w:r>
+        <w:rPr>
+          <w:sz w:val="28"/>
+          <w:szCs w:val="28"/>
+        </w:rPr>
         <w:t>3. Что такое файловая система?</w:t>
       </w:r>
     </w:p>
@@ -49,11 +104,15 @@
         <w:spacing w:line="240" w:lineRule="auto"/>
         <w:jc w:val="both"/>
         <w:rPr>
-          <w:sz w:val="24"/>
-          <w:szCs w:val="24"/>
-        </w:rPr>
-      </w:pPr>
-      <w:r>
+          <w:sz w:val="28"/>
+          <w:szCs w:val="28"/>
+        </w:rPr>
+      </w:pPr>
+      <w:r>
+        <w:rPr>
+          <w:sz w:val="28"/>
+          <w:szCs w:val="28"/>
+        </w:rPr>
         <w:t>Часть операционной системы, обеспечивающая доступ к файлам</w:t>
       </w:r>
     </w:p>
@@ -61,10 +120,18 @@
       <w:pPr>
         <w:pStyle w:val="1"/>
         <w:widowControl w:val="0"/>
-      </w:pPr>
-      <w:bookmarkStart w:id="3" w:name="_lfv03muquutv" w:colFirst="0" w:colLast="0"/>
-      <w:bookmarkEnd w:id="3"/>
-      <w:r>
+        <w:rPr>
+          <w:sz w:val="28"/>
+          <w:szCs w:val="28"/>
+        </w:rPr>
+      </w:pPr>
+      <w:bookmarkStart w:id="4" w:name="_lfv03muquutv" w:colFirst="0" w:colLast="0"/>
+      <w:bookmarkEnd w:id="4"/>
+      <w:r>
+        <w:rPr>
+          <w:sz w:val="28"/>
+          <w:szCs w:val="28"/>
+        </w:rPr>
         <w:t>4. Перечислите основные функции файловой системы.</w:t>
       </w:r>
     </w:p>
@@ -75,8 +142,17 @@
           <w:ilvl w:val="0"/>
           <w:numId w:val="1"/>
         </w:numPr>
-      </w:pPr>
-      <w:r>
+        <w:jc w:val="both"/>
+        <w:rPr>
+          <w:sz w:val="28"/>
+          <w:szCs w:val="28"/>
+        </w:rPr>
+      </w:pPr>
+      <w:r>
+        <w:rPr>
+          <w:sz w:val="28"/>
+          <w:szCs w:val="28"/>
+        </w:rPr>
         <w:t xml:space="preserve">создание/удаление каталогов, </w:t>
       </w:r>
     </w:p>
@@ -87,12 +163,19 @@
           <w:ilvl w:val="0"/>
           <w:numId w:val="1"/>
         </w:numPr>
-      </w:pPr>
-      <w:r>
+        <w:jc w:val="both"/>
+        <w:rPr>
+          <w:sz w:val="28"/>
+          <w:szCs w:val="28"/>
+        </w:rPr>
+      </w:pPr>
+      <w:r>
+        <w:rPr>
+          <w:sz w:val="28"/>
+          <w:szCs w:val="28"/>
+        </w:rPr>
         <w:t>включение/исключение подкаталогов,</w:t>
       </w:r>
-      <w:bookmarkStart w:id="4" w:name="_GoBack"/>
-      <w:bookmarkEnd w:id="4"/>
     </w:p>
     <w:p>
       <w:pPr>
@@ -101,8 +184,17 @@
           <w:ilvl w:val="0"/>
           <w:numId w:val="1"/>
         </w:numPr>
-      </w:pPr>
-      <w:r>
+        <w:jc w:val="both"/>
+        <w:rPr>
+          <w:sz w:val="28"/>
+          <w:szCs w:val="28"/>
+        </w:rPr>
+      </w:pPr>
+      <w:r>
+        <w:rPr>
+          <w:sz w:val="28"/>
+          <w:szCs w:val="28"/>
+        </w:rPr>
         <w:t xml:space="preserve">включение/исключение файла в каталог, </w:t>
       </w:r>
     </w:p>
@@ -113,8 +205,17 @@
           <w:ilvl w:val="0"/>
           <w:numId w:val="1"/>
         </w:numPr>
-      </w:pPr>
-      <w:r>
+        <w:jc w:val="both"/>
+        <w:rPr>
+          <w:sz w:val="28"/>
+          <w:szCs w:val="28"/>
+        </w:rPr>
+      </w:pPr>
+      <w:r>
+        <w:rPr>
+          <w:sz w:val="28"/>
+          <w:szCs w:val="28"/>
+        </w:rPr>
         <w:t>создание/удаление файла,</w:t>
       </w:r>
     </w:p>
@@ -124,8 +225,17 @@
           <w:ilvl w:val="0"/>
           <w:numId w:val="1"/>
         </w:numPr>
-      </w:pPr>
-      <w:r>
+        <w:jc w:val="both"/>
+        <w:rPr>
+          <w:sz w:val="28"/>
+          <w:szCs w:val="28"/>
+        </w:rPr>
+      </w:pPr>
+      <w:r>
+        <w:rPr>
+          <w:sz w:val="28"/>
+          <w:szCs w:val="28"/>
+        </w:rPr>
         <w:t xml:space="preserve">открытие/закрытие доступа к файлу,  </w:t>
       </w:r>
     </w:p>
@@ -135,8 +245,17 @@
           <w:ilvl w:val="0"/>
           <w:numId w:val="1"/>
         </w:numPr>
-      </w:pPr>
-      <w:r>
+        <w:jc w:val="both"/>
+        <w:rPr>
+          <w:sz w:val="28"/>
+          <w:szCs w:val="28"/>
+        </w:rPr>
+      </w:pPr>
+      <w:r>
+        <w:rPr>
+          <w:sz w:val="28"/>
+          <w:szCs w:val="28"/>
+        </w:rPr>
         <w:t>чтение/запись логических записей файла,</w:t>
       </w:r>
     </w:p>
@@ -146,8 +265,17 @@
           <w:ilvl w:val="0"/>
           <w:numId w:val="1"/>
         </w:numPr>
-      </w:pPr>
-      <w:r>
+        <w:jc w:val="both"/>
+        <w:rPr>
+          <w:sz w:val="28"/>
+          <w:szCs w:val="28"/>
+        </w:rPr>
+      </w:pPr>
+      <w:r>
+        <w:rPr>
+          <w:sz w:val="28"/>
+          <w:szCs w:val="28"/>
+        </w:rPr>
         <w:t>установка (поддержка) указателя файла;</w:t>
       </w:r>
     </w:p>
@@ -155,19 +283,42 @@
       <w:pPr>
         <w:pStyle w:val="1"/>
         <w:widowControl w:val="0"/>
+        <w:rPr>
+          <w:sz w:val="28"/>
+          <w:szCs w:val="28"/>
+        </w:rPr>
       </w:pPr>
       <w:bookmarkStart w:id="5" w:name="_yt78qwg7dduc" w:colFirst="0" w:colLast="0"/>
       <w:bookmarkEnd w:id="5"/>
       <w:r>
+        <w:rPr>
+          <w:sz w:val="28"/>
+          <w:szCs w:val="28"/>
+        </w:rPr>
         <w:t>5. Перечислите 3 названия файловой системы.</w:t>
       </w:r>
     </w:p>
     <w:p>
-      <w:r>
+      <w:pPr>
+        <w:jc w:val="both"/>
+        <w:rPr>
+          <w:sz w:val="28"/>
+          <w:szCs w:val="28"/>
+        </w:rPr>
+      </w:pPr>
+      <w:r>
+        <w:rPr>
+          <w:sz w:val="28"/>
+          <w:szCs w:val="28"/>
+        </w:rPr>
         <w:t xml:space="preserve">FAT NTFS </w:t>
       </w:r>
       <w:proofErr w:type="spellStart"/>
       <w:r>
+        <w:rPr>
+          <w:sz w:val="28"/>
+          <w:szCs w:val="28"/>
+        </w:rPr>
         <w:t>ReFS</w:t>
       </w:r>
       <w:proofErr w:type="spellEnd"/>
@@ -176,26 +327,50 @@
       <w:pPr>
         <w:pStyle w:val="1"/>
         <w:widowControl w:val="0"/>
+        <w:rPr>
+          <w:sz w:val="28"/>
+          <w:szCs w:val="28"/>
+        </w:rPr>
       </w:pPr>
       <w:bookmarkStart w:id="6" w:name="_3mg7w8df2ms" w:colFirst="0" w:colLast="0"/>
       <w:bookmarkEnd w:id="6"/>
       <w:r>
+        <w:rPr>
+          <w:sz w:val="28"/>
+          <w:szCs w:val="28"/>
+        </w:rPr>
         <w:t xml:space="preserve">6. Какая файловая система установлена на вашем компьютере под </w:t>
       </w:r>
       <w:proofErr w:type="spellStart"/>
       <w:r>
+        <w:rPr>
+          <w:sz w:val="28"/>
+          <w:szCs w:val="28"/>
+        </w:rPr>
         <w:t>Windows</w:t>
       </w:r>
       <w:proofErr w:type="spellEnd"/>
       <w:r>
+        <w:rPr>
+          <w:sz w:val="28"/>
+          <w:szCs w:val="28"/>
+        </w:rPr>
         <w:t xml:space="preserve">? под </w:t>
       </w:r>
       <w:proofErr w:type="spellStart"/>
       <w:r>
+        <w:rPr>
+          <w:sz w:val="28"/>
+          <w:szCs w:val="28"/>
+        </w:rPr>
         <w:t>Linux</w:t>
       </w:r>
       <w:proofErr w:type="spellEnd"/>
       <w:r>
+        <w:rPr>
+          <w:sz w:val="28"/>
+          <w:szCs w:val="28"/>
+        </w:rPr>
         <w:t>?</w:t>
       </w:r>
     </w:p>
@@ -205,14 +380,14 @@
         <w:spacing w:line="240" w:lineRule="auto"/>
         <w:jc w:val="both"/>
         <w:rPr>
-          <w:sz w:val="24"/>
-          <w:szCs w:val="24"/>
-        </w:rPr>
-      </w:pPr>
-      <w:r>
-        <w:rPr>
-          <w:sz w:val="24"/>
-          <w:szCs w:val="24"/>
+          <w:sz w:val="28"/>
+          <w:szCs w:val="28"/>
+        </w:rPr>
+      </w:pPr>
+      <w:r>
+        <w:rPr>
+          <w:sz w:val="28"/>
+          <w:szCs w:val="28"/>
         </w:rPr>
         <w:t xml:space="preserve">NTFS, </w:t>
       </w:r>
@@ -221,23 +396,50 @@
       <w:pPr>
         <w:pStyle w:val="1"/>
         <w:widowControl w:val="0"/>
+        <w:rPr>
+          <w:sz w:val="28"/>
+          <w:szCs w:val="28"/>
+        </w:rPr>
       </w:pPr>
       <w:bookmarkStart w:id="7" w:name="_d6gwi4oyqzkt" w:colFirst="0" w:colLast="0"/>
       <w:bookmarkEnd w:id="7"/>
       <w:r>
+        <w:rPr>
+          <w:sz w:val="28"/>
+          <w:szCs w:val="28"/>
+        </w:rPr>
         <w:t xml:space="preserve">7. Что такое каталог файловой системы? </w:t>
       </w:r>
       <w:proofErr w:type="gramStart"/>
       <w:r>
+        <w:rPr>
+          <w:sz w:val="28"/>
+          <w:szCs w:val="28"/>
+        </w:rPr>
         <w:t>перечислите  наименования</w:t>
       </w:r>
       <w:proofErr w:type="gramEnd"/>
       <w:r>
+        <w:rPr>
+          <w:sz w:val="28"/>
+          <w:szCs w:val="28"/>
+        </w:rPr>
         <w:t xml:space="preserve"> специальных каталогов.</w:t>
       </w:r>
     </w:p>
     <w:p>
-      <w:r>
+      <w:pPr>
+        <w:jc w:val="both"/>
+        <w:rPr>
+          <w:sz w:val="28"/>
+          <w:szCs w:val="28"/>
+        </w:rPr>
+      </w:pPr>
+      <w:r>
+        <w:rPr>
+          <w:sz w:val="28"/>
+          <w:szCs w:val="28"/>
+        </w:rPr>
         <w:t>Файл, содержащий информацию о месте расположения других файлов; точка, две точки</w:t>
       </w:r>
     </w:p>
@@ -245,15 +447,34 @@
       <w:pPr>
         <w:pStyle w:val="1"/>
         <w:widowControl w:val="0"/>
+        <w:rPr>
+          <w:sz w:val="28"/>
+          <w:szCs w:val="28"/>
+        </w:rPr>
       </w:pPr>
       <w:bookmarkStart w:id="8" w:name="_v80tvy1g77bb" w:colFirst="0" w:colLast="0"/>
       <w:bookmarkEnd w:id="8"/>
       <w:r>
+        <w:rPr>
+          <w:sz w:val="28"/>
+          <w:szCs w:val="28"/>
+        </w:rPr>
         <w:t>8. Поясните понятие «текущий каталог приложения».</w:t>
       </w:r>
     </w:p>
     <w:p>
-      <w:r>
+      <w:pPr>
+        <w:jc w:val="both"/>
+        <w:rPr>
+          <w:sz w:val="28"/>
+          <w:szCs w:val="28"/>
+        </w:rPr>
+      </w:pPr>
+      <w:r>
+        <w:rPr>
+          <w:sz w:val="28"/>
+          <w:szCs w:val="28"/>
+        </w:rPr>
         <w:t>Текущим называется каталог, с которым работает ОС, если ей не указать другого каталога. Он обозначается точкой (.)</w:t>
       </w:r>
     </w:p>
@@ -261,43 +482,90 @@
       <w:pPr>
         <w:pStyle w:val="1"/>
         <w:widowControl w:val="0"/>
+        <w:rPr>
+          <w:sz w:val="28"/>
+          <w:szCs w:val="28"/>
+        </w:rPr>
       </w:pPr>
       <w:bookmarkStart w:id="9" w:name="_1bpre898homb" w:colFirst="0" w:colLast="0"/>
       <w:bookmarkEnd w:id="9"/>
       <w:r>
+        <w:rPr>
+          <w:sz w:val="28"/>
+          <w:szCs w:val="28"/>
+        </w:rPr>
         <w:t>9. Что такое специальные имена файлов? перечислите их, для чего они нужны.</w:t>
       </w:r>
     </w:p>
     <w:p>
-      <w:r>
+      <w:pPr>
+        <w:jc w:val="both"/>
+        <w:rPr>
+          <w:sz w:val="28"/>
+          <w:szCs w:val="28"/>
+        </w:rPr>
+      </w:pPr>
+      <w:r>
+        <w:rPr>
+          <w:sz w:val="28"/>
+          <w:szCs w:val="28"/>
+        </w:rPr>
         <w:t xml:space="preserve">Имена, которые не могут быть именами файлов: </w:t>
       </w:r>
       <w:proofErr w:type="spellStart"/>
       <w:r>
+        <w:rPr>
+          <w:sz w:val="28"/>
+          <w:szCs w:val="28"/>
+        </w:rPr>
         <w:t>con</w:t>
       </w:r>
       <w:proofErr w:type="spellEnd"/>
       <w:r>
+        <w:rPr>
+          <w:sz w:val="28"/>
+          <w:szCs w:val="28"/>
+        </w:rPr>
         <w:t xml:space="preserve">, lpt1, </w:t>
       </w:r>
       <w:proofErr w:type="spellStart"/>
       <w:r>
+        <w:rPr>
+          <w:sz w:val="28"/>
+          <w:szCs w:val="28"/>
+        </w:rPr>
         <w:t>prn</w:t>
       </w:r>
       <w:proofErr w:type="spellEnd"/>
       <w:r>
+        <w:rPr>
+          <w:sz w:val="28"/>
+          <w:szCs w:val="28"/>
+        </w:rPr>
         <w:t xml:space="preserve">, </w:t>
       </w:r>
       <w:proofErr w:type="spellStart"/>
       <w:r>
+        <w:rPr>
+          <w:sz w:val="28"/>
+          <w:szCs w:val="28"/>
+        </w:rPr>
         <w:t>aur</w:t>
       </w:r>
       <w:proofErr w:type="spellEnd"/>
       <w:r>
+        <w:rPr>
+          <w:sz w:val="28"/>
+          <w:szCs w:val="28"/>
+        </w:rPr>
         <w:t xml:space="preserve">, </w:t>
       </w:r>
       <w:proofErr w:type="spellStart"/>
       <w:r>
+        <w:rPr>
+          <w:sz w:val="28"/>
+          <w:szCs w:val="28"/>
+        </w:rPr>
         <w:t>com</w:t>
       </w:r>
       <w:proofErr w:type="spellEnd"/>
@@ -306,15 +574,34 @@
       <w:pPr>
         <w:pStyle w:val="1"/>
         <w:widowControl w:val="0"/>
+        <w:rPr>
+          <w:sz w:val="28"/>
+          <w:szCs w:val="28"/>
+        </w:rPr>
       </w:pPr>
       <w:bookmarkStart w:id="10" w:name="_e74q6ex5ut33" w:colFirst="0" w:colLast="0"/>
       <w:bookmarkEnd w:id="10"/>
       <w:r>
+        <w:rPr>
+          <w:sz w:val="28"/>
+          <w:szCs w:val="28"/>
+        </w:rPr>
         <w:t>10. Для чего используются буферы ввода-вывода?</w:t>
       </w:r>
     </w:p>
     <w:p>
-      <w:r>
+      <w:pPr>
+        <w:jc w:val="both"/>
+        <w:rPr>
+          <w:sz w:val="28"/>
+          <w:szCs w:val="28"/>
+        </w:rPr>
+      </w:pPr>
+      <w:r>
+        <w:rPr>
+          <w:sz w:val="28"/>
+          <w:szCs w:val="28"/>
+        </w:rPr>
         <w:t>Используются для устранения несоответствия между физическим и логическим чтением/записью</w:t>
       </w:r>
     </w:p>
@@ -322,15 +609,34 @@
       <w:pPr>
         <w:pStyle w:val="1"/>
         <w:widowControl w:val="0"/>
+        <w:rPr>
+          <w:sz w:val="28"/>
+          <w:szCs w:val="28"/>
+        </w:rPr>
       </w:pPr>
       <w:bookmarkStart w:id="11" w:name="_p20i6hi1nalq" w:colFirst="0" w:colLast="0"/>
       <w:bookmarkEnd w:id="11"/>
       <w:r>
+        <w:rPr>
+          <w:sz w:val="28"/>
+          <w:szCs w:val="28"/>
+        </w:rPr>
         <w:t>11. Поясните понятие «кэширование».</w:t>
       </w:r>
     </w:p>
     <w:p>
-      <w:r>
+      <w:pPr>
+        <w:jc w:val="both"/>
+        <w:rPr>
+          <w:sz w:val="28"/>
+          <w:szCs w:val="28"/>
+        </w:rPr>
+      </w:pPr>
+      <w:r>
+        <w:rPr>
+          <w:sz w:val="28"/>
+          <w:szCs w:val="28"/>
+        </w:rPr>
         <w:t>Перемещение в быстродействующую память</w:t>
       </w:r>
     </w:p>
@@ -338,15 +644,34 @@
       <w:pPr>
         <w:pStyle w:val="1"/>
         <w:widowControl w:val="0"/>
+        <w:rPr>
+          <w:sz w:val="28"/>
+          <w:szCs w:val="28"/>
+        </w:rPr>
       </w:pPr>
       <w:bookmarkStart w:id="12" w:name="_rj79wi5eamxa" w:colFirst="0" w:colLast="0"/>
       <w:bookmarkEnd w:id="12"/>
       <w:r>
+        <w:rPr>
+          <w:sz w:val="28"/>
+          <w:szCs w:val="28"/>
+        </w:rPr>
         <w:t>12. Поясните понятие «указатель позиции файла».</w:t>
       </w:r>
     </w:p>
     <w:p>
-      <w:r>
+      <w:pPr>
+        <w:jc w:val="both"/>
+        <w:rPr>
+          <w:sz w:val="28"/>
+          <w:szCs w:val="28"/>
+        </w:rPr>
+      </w:pPr>
+      <w:r>
+        <w:rPr>
+          <w:sz w:val="28"/>
+          <w:szCs w:val="28"/>
+        </w:rPr>
         <w:t>Объект файловой системы, позиционирующий логическую запись</w:t>
       </w:r>
     </w:p>
@@ -354,15 +679,35 @@
       <w:pPr>
         <w:pStyle w:val="1"/>
         <w:widowControl w:val="0"/>
+        <w:rPr>
+          <w:sz w:val="28"/>
+          <w:szCs w:val="28"/>
+        </w:rPr>
       </w:pPr>
       <w:bookmarkStart w:id="13" w:name="_c9k1vdlhgp25" w:colFirst="0" w:colLast="0"/>
       <w:bookmarkEnd w:id="13"/>
       <w:r>
+        <w:rPr>
+          <w:sz w:val="28"/>
+          <w:szCs w:val="28"/>
+        </w:rPr>
+        <w:lastRenderedPageBreak/>
         <w:t>13. Поясните понятие «маркер конца файла».</w:t>
       </w:r>
     </w:p>
     <w:p>
-      <w:r>
+      <w:pPr>
+        <w:jc w:val="both"/>
+        <w:rPr>
+          <w:sz w:val="28"/>
+          <w:szCs w:val="28"/>
+        </w:rPr>
+      </w:pPr>
+      <w:r>
+        <w:rPr>
+          <w:sz w:val="28"/>
+          <w:szCs w:val="28"/>
+        </w:rPr>
         <w:t>является индикатором операционной системы, означающим, что данные в источнике закончились</w:t>
       </w:r>
     </w:p>
@@ -370,15 +715,34 @@
       <w:pPr>
         <w:pStyle w:val="1"/>
         <w:widowControl w:val="0"/>
+        <w:rPr>
+          <w:sz w:val="28"/>
+          <w:szCs w:val="28"/>
+        </w:rPr>
       </w:pPr>
       <w:bookmarkStart w:id="14" w:name="_5eotfaxqopqx" w:colFirst="0" w:colLast="0"/>
       <w:bookmarkEnd w:id="14"/>
       <w:r>
+        <w:rPr>
+          <w:sz w:val="28"/>
+          <w:szCs w:val="28"/>
+        </w:rPr>
         <w:t>14. Поясните понятие «блокировка файла».</w:t>
       </w:r>
     </w:p>
     <w:p>
-      <w:r>
+      <w:pPr>
+        <w:jc w:val="both"/>
+        <w:rPr>
+          <w:sz w:val="28"/>
+          <w:szCs w:val="28"/>
+        </w:rPr>
+      </w:pPr>
+      <w:r>
+        <w:rPr>
+          <w:sz w:val="28"/>
+          <w:szCs w:val="28"/>
+        </w:rPr>
         <w:t>Механизм, который ограничивает доступ к файлу, давая доступ в данный момент только одному пользователю или процессу</w:t>
       </w:r>
     </w:p>
@@ -386,30 +750,51 @@
       <w:pPr>
         <w:pStyle w:val="1"/>
         <w:widowControl w:val="0"/>
+        <w:rPr>
+          <w:sz w:val="28"/>
+          <w:szCs w:val="28"/>
+        </w:rPr>
       </w:pPr>
       <w:bookmarkStart w:id="15" w:name="_8hxb482sld6d" w:colFirst="0" w:colLast="0"/>
       <w:bookmarkEnd w:id="15"/>
       <w:r>
+        <w:rPr>
+          <w:sz w:val="28"/>
+          <w:szCs w:val="28"/>
+        </w:rPr>
         <w:t xml:space="preserve">15. </w:t>
       </w:r>
       <w:proofErr w:type="spellStart"/>
       <w:r>
+        <w:rPr>
+          <w:sz w:val="28"/>
+          <w:szCs w:val="28"/>
+        </w:rPr>
         <w:t>Windows</w:t>
       </w:r>
       <w:proofErr w:type="spellEnd"/>
       <w:r>
+        <w:rPr>
+          <w:sz w:val="28"/>
+          <w:szCs w:val="28"/>
+        </w:rPr>
         <w:t>. Функция OS API для создания файла.</w:t>
       </w:r>
     </w:p>
     <w:p>
       <w:pPr>
-        <w:rPr>
-          <w:lang w:val="en-US"/>
-        </w:rPr>
-      </w:pPr>
-      <w:proofErr w:type="spellStart"/>
-      <w:r>
-        <w:rPr>
+        <w:jc w:val="both"/>
+        <w:rPr>
+          <w:sz w:val="28"/>
+          <w:szCs w:val="28"/>
+          <w:lang w:val="en-US"/>
+        </w:rPr>
+      </w:pPr>
+      <w:proofErr w:type="spellStart"/>
+      <w:r>
+        <w:rPr>
+          <w:sz w:val="28"/>
+          <w:szCs w:val="28"/>
           <w:lang w:val="en-US"/>
         </w:rPr>
         <w:t>CreateFile</w:t>
@@ -417,24 +802,38 @@
       <w:proofErr w:type="spellEnd"/>
       <w:r>
         <w:rPr>
+          <w:sz w:val="28"/>
+          <w:szCs w:val="28"/>
           <w:lang w:val="en-US"/>
         </w:rPr>
         <w:t xml:space="preserve"> </w:t>
       </w:r>
       <w:r>
+        <w:rPr>
+          <w:sz w:val="28"/>
+          <w:szCs w:val="28"/>
+        </w:rPr>
         <w:t>с</w:t>
       </w:r>
       <w:r>
         <w:rPr>
+          <w:sz w:val="28"/>
+          <w:szCs w:val="28"/>
           <w:lang w:val="en-US"/>
         </w:rPr>
         <w:t xml:space="preserve"> </w:t>
       </w:r>
       <w:r>
+        <w:rPr>
+          <w:sz w:val="28"/>
+          <w:szCs w:val="28"/>
+        </w:rPr>
         <w:t>параметром</w:t>
       </w:r>
       <w:r>
         <w:rPr>
+          <w:sz w:val="28"/>
+          <w:szCs w:val="28"/>
           <w:lang w:val="en-US"/>
         </w:rPr>
         <w:t xml:space="preserve"> </w:t>
@@ -442,6 +841,8 @@
       <w:proofErr w:type="spellStart"/>
       <w:r>
         <w:rPr>
+          <w:sz w:val="28"/>
+          <w:szCs w:val="28"/>
           <w:lang w:val="en-US"/>
         </w:rPr>
         <w:t>Create_New</w:t>
@@ -452,28 +853,43 @@
       <w:pPr>
         <w:pStyle w:val="1"/>
         <w:widowControl w:val="0"/>
+        <w:rPr>
+          <w:sz w:val="28"/>
+          <w:szCs w:val="28"/>
+        </w:rPr>
       </w:pPr>
       <w:bookmarkStart w:id="16" w:name="_2xt5imwbfwey" w:colFirst="0" w:colLast="0"/>
       <w:bookmarkEnd w:id="16"/>
       <w:r>
         <w:rPr>
+          <w:sz w:val="28"/>
+          <w:szCs w:val="28"/>
           <w:lang w:val="en-US"/>
         </w:rPr>
         <w:t xml:space="preserve">16. Windows. </w:t>
       </w:r>
       <w:r>
+        <w:rPr>
+          <w:sz w:val="28"/>
+          <w:szCs w:val="28"/>
+        </w:rPr>
         <w:t>Функция OS API для открытия файла.</w:t>
       </w:r>
     </w:p>
     <w:p>
       <w:pPr>
-        <w:rPr>
-          <w:lang w:val="en-US"/>
-        </w:rPr>
-      </w:pPr>
-      <w:proofErr w:type="spellStart"/>
-      <w:r>
-        <w:rPr>
+        <w:jc w:val="both"/>
+        <w:rPr>
+          <w:sz w:val="28"/>
+          <w:szCs w:val="28"/>
+          <w:lang w:val="en-US"/>
+        </w:rPr>
+      </w:pPr>
+      <w:proofErr w:type="spellStart"/>
+      <w:r>
+        <w:rPr>
+          <w:sz w:val="28"/>
+          <w:szCs w:val="28"/>
           <w:lang w:val="en-US"/>
         </w:rPr>
         <w:t>CreateFile</w:t>
@@ -481,24 +897,38 @@
       <w:proofErr w:type="spellEnd"/>
       <w:r>
         <w:rPr>
+          <w:sz w:val="28"/>
+          <w:szCs w:val="28"/>
           <w:lang w:val="en-US"/>
         </w:rPr>
         <w:t xml:space="preserve"> </w:t>
       </w:r>
       <w:r>
+        <w:rPr>
+          <w:sz w:val="28"/>
+          <w:szCs w:val="28"/>
+        </w:rPr>
         <w:t>с</w:t>
       </w:r>
       <w:r>
         <w:rPr>
+          <w:sz w:val="28"/>
+          <w:szCs w:val="28"/>
           <w:lang w:val="en-US"/>
         </w:rPr>
         <w:t xml:space="preserve"> </w:t>
       </w:r>
       <w:r>
+        <w:rPr>
+          <w:sz w:val="28"/>
+          <w:szCs w:val="28"/>
+        </w:rPr>
         <w:t>параметром</w:t>
       </w:r>
       <w:r>
         <w:rPr>
+          <w:sz w:val="28"/>
+          <w:szCs w:val="28"/>
           <w:lang w:val="en-US"/>
         </w:rPr>
         <w:t xml:space="preserve"> </w:t>
@@ -506,6 +936,8 @@
       <w:proofErr w:type="spellStart"/>
       <w:r>
         <w:rPr>
+          <w:sz w:val="28"/>
+          <w:szCs w:val="28"/>
           <w:lang w:val="en-US"/>
         </w:rPr>
         <w:t>Open_Always</w:t>
@@ -516,22 +948,43 @@
       <w:pPr>
         <w:pStyle w:val="1"/>
         <w:widowControl w:val="0"/>
+        <w:rPr>
+          <w:sz w:val="28"/>
+          <w:szCs w:val="28"/>
+        </w:rPr>
       </w:pPr>
       <w:bookmarkStart w:id="17" w:name="_rzardykqsl5s" w:colFirst="0" w:colLast="0"/>
       <w:bookmarkEnd w:id="17"/>
       <w:r>
         <w:rPr>
+          <w:sz w:val="28"/>
+          <w:szCs w:val="28"/>
           <w:lang w:val="en-US"/>
         </w:rPr>
         <w:t xml:space="preserve">17. Windows. </w:t>
       </w:r>
       <w:r>
+        <w:rPr>
+          <w:sz w:val="28"/>
+          <w:szCs w:val="28"/>
+        </w:rPr>
         <w:t>Функция OS API для удаления файла.</w:t>
       </w:r>
     </w:p>
     <w:p>
-      <w:proofErr w:type="spellStart"/>
-      <w:r>
+      <w:pPr>
+        <w:jc w:val="both"/>
+        <w:rPr>
+          <w:sz w:val="28"/>
+          <w:szCs w:val="28"/>
+        </w:rPr>
+      </w:pPr>
+      <w:proofErr w:type="spellStart"/>
+      <w:r>
+        <w:rPr>
+          <w:sz w:val="28"/>
+          <w:szCs w:val="28"/>
+        </w:rPr>
         <w:t>DeleteFile</w:t>
       </w:r>
       <w:proofErr w:type="spellEnd"/>
@@ -540,25 +993,51 @@
       <w:pPr>
         <w:pStyle w:val="1"/>
         <w:widowControl w:val="0"/>
+        <w:rPr>
+          <w:sz w:val="28"/>
+          <w:szCs w:val="28"/>
+        </w:rPr>
       </w:pPr>
       <w:bookmarkStart w:id="18" w:name="_23mk3lc6evct" w:colFirst="0" w:colLast="0"/>
       <w:bookmarkEnd w:id="18"/>
       <w:r>
-        <w:lastRenderedPageBreak/>
+        <w:rPr>
+          <w:sz w:val="28"/>
+          <w:szCs w:val="28"/>
+        </w:rPr>
         <w:t xml:space="preserve">18. </w:t>
       </w:r>
       <w:proofErr w:type="spellStart"/>
       <w:r>
+        <w:rPr>
+          <w:sz w:val="28"/>
+          <w:szCs w:val="28"/>
+        </w:rPr>
         <w:t>Windows</w:t>
       </w:r>
       <w:proofErr w:type="spellEnd"/>
       <w:r>
+        <w:rPr>
+          <w:sz w:val="28"/>
+          <w:szCs w:val="28"/>
+        </w:rPr>
         <w:t>. Функция OS API для записи в файл.</w:t>
       </w:r>
     </w:p>
     <w:p>
-      <w:proofErr w:type="spellStart"/>
-      <w:r>
+      <w:pPr>
+        <w:jc w:val="both"/>
+        <w:rPr>
+          <w:sz w:val="28"/>
+          <w:szCs w:val="28"/>
+        </w:rPr>
+      </w:pPr>
+      <w:proofErr w:type="spellStart"/>
+      <w:r>
+        <w:rPr>
+          <w:sz w:val="28"/>
+          <w:szCs w:val="28"/>
+        </w:rPr>
         <w:t>WriteFile</w:t>
       </w:r>
       <w:proofErr w:type="spellEnd"/>
@@ -567,30 +1046,51 @@
       <w:pPr>
         <w:pStyle w:val="1"/>
         <w:widowControl w:val="0"/>
+        <w:rPr>
+          <w:sz w:val="28"/>
+          <w:szCs w:val="28"/>
+        </w:rPr>
       </w:pPr>
       <w:bookmarkStart w:id="19" w:name="_3yuxcm5eaygp" w:colFirst="0" w:colLast="0"/>
       <w:bookmarkEnd w:id="19"/>
       <w:r>
+        <w:rPr>
+          <w:sz w:val="28"/>
+          <w:szCs w:val="28"/>
+        </w:rPr>
         <w:t xml:space="preserve">19. </w:t>
       </w:r>
       <w:proofErr w:type="spellStart"/>
       <w:r>
+        <w:rPr>
+          <w:sz w:val="28"/>
+          <w:szCs w:val="28"/>
+        </w:rPr>
         <w:t>Windows</w:t>
       </w:r>
       <w:proofErr w:type="spellEnd"/>
       <w:r>
+        <w:rPr>
+          <w:sz w:val="28"/>
+          <w:szCs w:val="28"/>
+        </w:rPr>
         <w:t>. Функция OS API для чтения файла.</w:t>
       </w:r>
     </w:p>
     <w:p>
       <w:pPr>
-        <w:rPr>
-          <w:lang w:val="en-US"/>
-        </w:rPr>
-      </w:pPr>
-      <w:proofErr w:type="spellStart"/>
-      <w:r>
-        <w:rPr>
+        <w:jc w:val="both"/>
+        <w:rPr>
+          <w:sz w:val="28"/>
+          <w:szCs w:val="28"/>
+          <w:lang w:val="en-US"/>
+        </w:rPr>
+      </w:pPr>
+      <w:proofErr w:type="spellStart"/>
+      <w:r>
+        <w:rPr>
+          <w:sz w:val="28"/>
+          <w:szCs w:val="28"/>
           <w:lang w:val="en-US"/>
         </w:rPr>
         <w:t>ReadFile</w:t>
@@ -602,6 +1102,8 @@
         <w:pStyle w:val="1"/>
         <w:widowControl w:val="0"/>
         <w:rPr>
+          <w:sz w:val="28"/>
+          <w:szCs w:val="28"/>
           <w:lang w:val="en-US"/>
         </w:rPr>
       </w:pPr>
@@ -609,42 +1111,68 @@
       <w:bookmarkEnd w:id="20"/>
       <w:r>
         <w:rPr>
+          <w:sz w:val="28"/>
+          <w:szCs w:val="28"/>
           <w:lang w:val="en-US"/>
         </w:rPr>
         <w:t xml:space="preserve">20. Windows. </w:t>
       </w:r>
       <w:r>
+        <w:rPr>
+          <w:sz w:val="28"/>
+          <w:szCs w:val="28"/>
+        </w:rPr>
         <w:t>Назначение</w:t>
       </w:r>
       <w:r>
         <w:rPr>
+          <w:sz w:val="28"/>
+          <w:szCs w:val="28"/>
           <w:lang w:val="en-US"/>
         </w:rPr>
         <w:t xml:space="preserve"> </w:t>
       </w:r>
       <w:r>
+        <w:rPr>
+          <w:sz w:val="28"/>
+          <w:szCs w:val="28"/>
+        </w:rPr>
         <w:t>и</w:t>
       </w:r>
       <w:r>
         <w:rPr>
+          <w:sz w:val="28"/>
+          <w:szCs w:val="28"/>
           <w:lang w:val="en-US"/>
         </w:rPr>
         <w:t xml:space="preserve"> </w:t>
       </w:r>
       <w:r>
+        <w:rPr>
+          <w:sz w:val="28"/>
+          <w:szCs w:val="28"/>
+        </w:rPr>
         <w:t>отличие</w:t>
       </w:r>
       <w:r>
         <w:rPr>
+          <w:sz w:val="28"/>
+          <w:szCs w:val="28"/>
           <w:lang w:val="en-US"/>
         </w:rPr>
         <w:t xml:space="preserve"> </w:t>
       </w:r>
       <w:r>
+        <w:rPr>
+          <w:sz w:val="28"/>
+          <w:szCs w:val="28"/>
+        </w:rPr>
         <w:t>функций</w:t>
       </w:r>
       <w:r>
         <w:rPr>
+          <w:sz w:val="28"/>
+          <w:szCs w:val="28"/>
           <w:lang w:val="en-US"/>
         </w:rPr>
         <w:t xml:space="preserve"> OS API: </w:t>
@@ -652,6 +1180,8 @@
       <w:proofErr w:type="spellStart"/>
       <w:r>
         <w:rPr>
+          <w:sz w:val="28"/>
+          <w:szCs w:val="28"/>
           <w:lang w:val="en-US"/>
         </w:rPr>
         <w:t>CopyFile</w:t>
@@ -659,6 +1189,8 @@
       <w:proofErr w:type="spellEnd"/>
       <w:r>
         <w:rPr>
+          <w:sz w:val="28"/>
+          <w:szCs w:val="28"/>
           <w:lang w:val="en-US"/>
         </w:rPr>
         <w:t xml:space="preserve">, </w:t>
@@ -666,6 +1198,8 @@
       <w:proofErr w:type="spellStart"/>
       <w:r>
         <w:rPr>
+          <w:sz w:val="28"/>
+          <w:szCs w:val="28"/>
           <w:lang w:val="en-US"/>
         </w:rPr>
         <w:t>MoveFile</w:t>
@@ -673,6 +1207,8 @@
       <w:proofErr w:type="spellEnd"/>
       <w:r>
         <w:rPr>
+          <w:sz w:val="28"/>
+          <w:szCs w:val="28"/>
           <w:lang w:val="en-US"/>
         </w:rPr>
         <w:t xml:space="preserve">, </w:t>
@@ -680,6 +1216,8 @@
       <w:proofErr w:type="spellStart"/>
       <w:r>
         <w:rPr>
+          <w:sz w:val="28"/>
+          <w:szCs w:val="28"/>
           <w:lang w:val="en-US"/>
         </w:rPr>
         <w:t>ReplaseFile</w:t>
@@ -687,46 +1225,101 @@
       <w:proofErr w:type="spellEnd"/>
       <w:r>
         <w:rPr>
+          <w:sz w:val="28"/>
+          <w:szCs w:val="28"/>
           <w:lang w:val="en-US"/>
         </w:rPr>
         <w:t>.</w:t>
       </w:r>
     </w:p>
     <w:p>
-      <w:proofErr w:type="spellStart"/>
-      <w:r>
+      <w:pPr>
+        <w:jc w:val="both"/>
+        <w:rPr>
+          <w:sz w:val="28"/>
+          <w:szCs w:val="28"/>
+        </w:rPr>
+      </w:pPr>
+      <w:proofErr w:type="spellStart"/>
+      <w:r>
+        <w:rPr>
+          <w:sz w:val="28"/>
+          <w:szCs w:val="28"/>
+        </w:rPr>
         <w:t>Copy</w:t>
       </w:r>
       <w:proofErr w:type="spellEnd"/>
       <w:r>
+        <w:rPr>
+          <w:sz w:val="28"/>
+          <w:szCs w:val="28"/>
+        </w:rPr>
         <w:t xml:space="preserve"> - копирует, </w:t>
       </w:r>
     </w:p>
     <w:p>
-      <w:proofErr w:type="spellStart"/>
-      <w:r>
+      <w:pPr>
+        <w:jc w:val="both"/>
+        <w:rPr>
+          <w:sz w:val="28"/>
+          <w:szCs w:val="28"/>
+        </w:rPr>
+      </w:pPr>
+      <w:proofErr w:type="spellStart"/>
+      <w:r>
+        <w:rPr>
+          <w:sz w:val="28"/>
+          <w:szCs w:val="28"/>
+        </w:rPr>
         <w:t>Move</w:t>
       </w:r>
       <w:proofErr w:type="spellEnd"/>
       <w:r>
+        <w:rPr>
+          <w:sz w:val="28"/>
+          <w:szCs w:val="28"/>
+        </w:rPr>
         <w:t xml:space="preserve"> - </w:t>
       </w:r>
       <w:proofErr w:type="spellStart"/>
       <w:r>
+        <w:rPr>
+          <w:sz w:val="28"/>
+          <w:szCs w:val="28"/>
+        </w:rPr>
         <w:t>перемещате</w:t>
       </w:r>
       <w:proofErr w:type="spellEnd"/>
       <w:r>
+        <w:rPr>
+          <w:sz w:val="28"/>
+          <w:szCs w:val="28"/>
+        </w:rPr>
         <w:t xml:space="preserve">, </w:t>
       </w:r>
     </w:p>
     <w:p>
-      <w:proofErr w:type="spellStart"/>
-      <w:r>
+      <w:pPr>
+        <w:jc w:val="both"/>
+        <w:rPr>
+          <w:sz w:val="28"/>
+          <w:szCs w:val="28"/>
+        </w:rPr>
+      </w:pPr>
+      <w:proofErr w:type="spellStart"/>
+      <w:r>
+        <w:rPr>
+          <w:sz w:val="28"/>
+          <w:szCs w:val="28"/>
+        </w:rPr>
         <w:t>Replase</w:t>
       </w:r>
       <w:proofErr w:type="spellEnd"/>
       <w:r>
+        <w:rPr>
+          <w:sz w:val="28"/>
+          <w:szCs w:val="28"/>
+        </w:rPr>
         <w:t xml:space="preserve"> - замещает в рамках диска</w:t>
       </w:r>
     </w:p>
@@ -734,34 +1327,76 @@
       <w:pPr>
         <w:pStyle w:val="1"/>
         <w:widowControl w:val="0"/>
+        <w:rPr>
+          <w:sz w:val="28"/>
+          <w:szCs w:val="28"/>
+        </w:rPr>
       </w:pPr>
       <w:bookmarkStart w:id="21" w:name="_enezi699vn5b" w:colFirst="0" w:colLast="0"/>
       <w:bookmarkEnd w:id="21"/>
       <w:r>
+        <w:rPr>
+          <w:sz w:val="28"/>
+          <w:szCs w:val="28"/>
+        </w:rPr>
         <w:t xml:space="preserve">21. </w:t>
       </w:r>
       <w:proofErr w:type="spellStart"/>
       <w:r>
+        <w:rPr>
+          <w:sz w:val="28"/>
+          <w:szCs w:val="28"/>
+        </w:rPr>
         <w:t>Windows</w:t>
       </w:r>
       <w:proofErr w:type="spellEnd"/>
       <w:r>
+        <w:rPr>
+          <w:sz w:val="28"/>
+          <w:szCs w:val="28"/>
+        </w:rPr>
         <w:t>. Перечислите функции OS API, которые изменяют текущее значение указателя позиции файла.</w:t>
       </w:r>
     </w:p>
     <w:p>
-      <w:proofErr w:type="spellStart"/>
-      <w:r>
+      <w:pPr>
+        <w:jc w:val="both"/>
+        <w:rPr>
+          <w:sz w:val="28"/>
+          <w:szCs w:val="28"/>
+        </w:rPr>
+      </w:pPr>
+      <w:proofErr w:type="spellStart"/>
+      <w:r>
+        <w:rPr>
+          <w:sz w:val="28"/>
+          <w:szCs w:val="28"/>
+        </w:rPr>
         <w:t>SetFilePointer</w:t>
       </w:r>
       <w:proofErr w:type="spellEnd"/>
       <w:r>
+        <w:rPr>
+          <w:sz w:val="28"/>
+          <w:szCs w:val="28"/>
+        </w:rPr>
         <w:t xml:space="preserve">, </w:t>
       </w:r>
     </w:p>
     <w:p>
-      <w:proofErr w:type="spellStart"/>
-      <w:r>
+      <w:pPr>
+        <w:jc w:val="both"/>
+        <w:rPr>
+          <w:sz w:val="28"/>
+          <w:szCs w:val="28"/>
+        </w:rPr>
+      </w:pPr>
+      <w:proofErr w:type="spellStart"/>
+      <w:r>
+        <w:rPr>
+          <w:sz w:val="28"/>
+          <w:szCs w:val="28"/>
+        </w:rPr>
         <w:t>SetFilePointerEx</w:t>
       </w:r>
       <w:proofErr w:type="spellEnd"/>
@@ -770,32 +1405,67 @@
       <w:pPr>
         <w:pStyle w:val="1"/>
         <w:widowControl w:val="0"/>
+        <w:rPr>
+          <w:sz w:val="28"/>
+          <w:szCs w:val="28"/>
+        </w:rPr>
       </w:pPr>
       <w:bookmarkStart w:id="22" w:name="_2jm623cjjfqb" w:colFirst="0" w:colLast="0"/>
       <w:bookmarkEnd w:id="22"/>
       <w:r>
+        <w:rPr>
+          <w:sz w:val="28"/>
+          <w:szCs w:val="28"/>
+        </w:rPr>
         <w:t xml:space="preserve">22. </w:t>
       </w:r>
       <w:proofErr w:type="spellStart"/>
       <w:r>
+        <w:rPr>
+          <w:sz w:val="28"/>
+          <w:szCs w:val="28"/>
+        </w:rPr>
         <w:t>Windows</w:t>
       </w:r>
       <w:proofErr w:type="spellEnd"/>
       <w:r>
+        <w:rPr>
+          <w:sz w:val="28"/>
+          <w:szCs w:val="28"/>
+        </w:rPr>
         <w:t>. Перечислите функции OS API для блокировки и разблокировки файлов.</w:t>
       </w:r>
     </w:p>
     <w:p>
-      <w:proofErr w:type="spellStart"/>
-      <w:r>
+      <w:pPr>
+        <w:jc w:val="both"/>
+        <w:rPr>
+          <w:sz w:val="28"/>
+          <w:szCs w:val="28"/>
+        </w:rPr>
+      </w:pPr>
+      <w:proofErr w:type="spellStart"/>
+      <w:r>
+        <w:rPr>
+          <w:sz w:val="28"/>
+          <w:szCs w:val="28"/>
+        </w:rPr>
         <w:t>LockFile</w:t>
       </w:r>
       <w:proofErr w:type="spellEnd"/>
       <w:r>
+        <w:rPr>
+          <w:sz w:val="28"/>
+          <w:szCs w:val="28"/>
+        </w:rPr>
         <w:t xml:space="preserve">, </w:t>
       </w:r>
       <w:proofErr w:type="spellStart"/>
       <w:r>
+        <w:rPr>
+          <w:sz w:val="28"/>
+          <w:szCs w:val="28"/>
+        </w:rPr>
         <w:t>UnlockFile</w:t>
       </w:r>
       <w:proofErr w:type="spellEnd"/>
@@ -804,30 +1474,51 @@
       <w:pPr>
         <w:pStyle w:val="1"/>
         <w:widowControl w:val="0"/>
+        <w:rPr>
+          <w:sz w:val="28"/>
+          <w:szCs w:val="28"/>
+        </w:rPr>
       </w:pPr>
       <w:bookmarkStart w:id="23" w:name="_yc3sml31691e" w:colFirst="0" w:colLast="0"/>
       <w:bookmarkEnd w:id="23"/>
       <w:r>
+        <w:rPr>
+          <w:sz w:val="28"/>
+          <w:szCs w:val="28"/>
+        </w:rPr>
         <w:t xml:space="preserve">23. </w:t>
       </w:r>
       <w:proofErr w:type="spellStart"/>
       <w:r>
+        <w:rPr>
+          <w:sz w:val="28"/>
+          <w:szCs w:val="28"/>
+        </w:rPr>
         <w:t>Windows</w:t>
       </w:r>
       <w:proofErr w:type="spellEnd"/>
       <w:r>
+        <w:rPr>
+          <w:sz w:val="28"/>
+          <w:szCs w:val="28"/>
+        </w:rPr>
         <w:t>. Поясните механизм «наблюдение за каталогом», перечислите набор функций OS API, позволяющий реализовать этот механизм.</w:t>
       </w:r>
     </w:p>
     <w:p>
       <w:pPr>
-        <w:rPr>
-          <w:lang w:val="en-US"/>
-        </w:rPr>
-      </w:pPr>
-      <w:proofErr w:type="spellStart"/>
-      <w:r>
-        <w:rPr>
+        <w:jc w:val="both"/>
+        <w:rPr>
+          <w:sz w:val="28"/>
+          <w:szCs w:val="28"/>
+          <w:lang w:val="en-US"/>
+        </w:rPr>
+      </w:pPr>
+      <w:proofErr w:type="spellStart"/>
+      <w:r>
+        <w:rPr>
+          <w:sz w:val="28"/>
+          <w:szCs w:val="28"/>
           <w:lang w:val="en-US"/>
         </w:rPr>
         <w:t>FindFirstChangeNotification</w:t>
@@ -835,6 +1526,8 @@
       <w:proofErr w:type="spellEnd"/>
       <w:r>
         <w:rPr>
+          <w:sz w:val="28"/>
+          <w:szCs w:val="28"/>
           <w:lang w:val="en-US"/>
         </w:rPr>
         <w:t xml:space="preserve">, </w:t>
@@ -842,13 +1535,18 @@
     </w:p>
     <w:p>
       <w:pPr>
-        <w:rPr>
-          <w:lang w:val="en-US"/>
-        </w:rPr>
-      </w:pPr>
-      <w:proofErr w:type="spellStart"/>
-      <w:r>
-        <w:rPr>
+        <w:jc w:val="both"/>
+        <w:rPr>
+          <w:sz w:val="28"/>
+          <w:szCs w:val="28"/>
+          <w:lang w:val="en-US"/>
+        </w:rPr>
+      </w:pPr>
+      <w:proofErr w:type="spellStart"/>
+      <w:r>
+        <w:rPr>
+          <w:sz w:val="28"/>
+          <w:szCs w:val="28"/>
           <w:lang w:val="en-US"/>
         </w:rPr>
         <w:t>FindNextChangeNotification</w:t>
@@ -856,6 +1554,8 @@
       <w:proofErr w:type="spellEnd"/>
       <w:r>
         <w:rPr>
+          <w:sz w:val="28"/>
+          <w:szCs w:val="28"/>
           <w:lang w:val="en-US"/>
         </w:rPr>
         <w:t xml:space="preserve">, </w:t>
@@ -863,13 +1563,18 @@
     </w:p>
     <w:p>
       <w:pPr>
-        <w:rPr>
-          <w:lang w:val="en-US"/>
-        </w:rPr>
-      </w:pPr>
-      <w:proofErr w:type="spellStart"/>
-      <w:r>
-        <w:rPr>
+        <w:jc w:val="both"/>
+        <w:rPr>
+          <w:sz w:val="28"/>
+          <w:szCs w:val="28"/>
+          <w:lang w:val="en-US"/>
+        </w:rPr>
+      </w:pPr>
+      <w:proofErr w:type="spellStart"/>
+      <w:r>
+        <w:rPr>
+          <w:sz w:val="28"/>
+          <w:szCs w:val="28"/>
           <w:lang w:val="en-US"/>
         </w:rPr>
         <w:t>FindCloseChangeNotification</w:t>
@@ -877,6 +1582,8 @@
       <w:proofErr w:type="spellEnd"/>
       <w:r>
         <w:rPr>
+          <w:sz w:val="28"/>
+          <w:szCs w:val="28"/>
           <w:lang w:val="en-US"/>
         </w:rPr>
         <w:t xml:space="preserve">, </w:t>
@@ -884,15 +1591,18 @@
     </w:p>
     <w:p>
       <w:pPr>
-        <w:rPr>
-          <w:sz w:val="24"/>
-          <w:szCs w:val="24"/>
-          <w:lang w:val="ru-RU"/>
-        </w:rPr>
-      </w:pPr>
-      <w:proofErr w:type="spellStart"/>
-      <w:r>
-        <w:rPr>
+        <w:jc w:val="both"/>
+        <w:rPr>
+          <w:sz w:val="28"/>
+          <w:szCs w:val="28"/>
+          <w:lang w:val="en-US"/>
+        </w:rPr>
+      </w:pPr>
+      <w:proofErr w:type="spellStart"/>
+      <w:r>
+        <w:rPr>
+          <w:sz w:val="28"/>
+          <w:szCs w:val="28"/>
           <w:lang w:val="en-US"/>
         </w:rPr>
         <w:t>WaitForSingleObject</w:t>
@@ -900,7 +1610,9 @@
       <w:proofErr w:type="spellEnd"/>
       <w:r>
         <w:rPr>
-          <w:lang w:val="ru-RU"/>
+          <w:sz w:val="28"/>
+          <w:szCs w:val="28"/>
+          <w:lang w:val="en-US"/>
         </w:rPr>
         <w:t xml:space="preserve"> </w:t>
       </w:r>
@@ -909,48 +1621,59 @@
       <w:pPr>
         <w:pStyle w:val="1"/>
         <w:widowControl w:val="0"/>
+        <w:rPr>
+          <w:sz w:val="28"/>
+          <w:szCs w:val="28"/>
+        </w:rPr>
       </w:pPr>
       <w:bookmarkStart w:id="24" w:name="_9nox1u2x1sk8" w:colFirst="0" w:colLast="0"/>
       <w:bookmarkEnd w:id="24"/>
       <w:r>
         <w:rPr>
-          <w:lang w:val="ru-RU"/>
-        </w:rPr>
-        <w:t xml:space="preserve">24. </w:t>
-      </w:r>
-      <w:r>
-        <w:rPr>
-          <w:lang w:val="en-US"/>
-        </w:rPr>
-        <w:t>Windows</w:t>
-      </w:r>
-      <w:r>
-        <w:rPr>
-          <w:lang w:val="ru-RU"/>
-        </w:rPr>
-        <w:t xml:space="preserve">. </w:t>
-      </w:r>
-      <w:r>
+          <w:sz w:val="28"/>
+          <w:szCs w:val="28"/>
+          <w:lang w:val="en-US"/>
+        </w:rPr>
+        <w:t xml:space="preserve">24. Windows. </w:t>
+      </w:r>
+      <w:r>
+        <w:rPr>
+          <w:sz w:val="28"/>
+          <w:szCs w:val="28"/>
+        </w:rPr>
         <w:t xml:space="preserve">Перечислите функции OS API для работы с каталогами, поясните их </w:t>
       </w:r>
       <w:proofErr w:type="spellStart"/>
       <w:r>
+        <w:rPr>
+          <w:sz w:val="28"/>
+          <w:szCs w:val="28"/>
+        </w:rPr>
         <w:t>назанчения</w:t>
       </w:r>
       <w:proofErr w:type="spellEnd"/>
       <w:r>
+        <w:rPr>
+          <w:sz w:val="28"/>
+          <w:szCs w:val="28"/>
+        </w:rPr>
         <w:t>.</w:t>
       </w:r>
     </w:p>
     <w:p>
       <w:pPr>
-        <w:rPr>
-          <w:lang w:val="en-US"/>
-        </w:rPr>
-      </w:pPr>
-      <w:proofErr w:type="spellStart"/>
-      <w:r>
-        <w:rPr>
+        <w:jc w:val="both"/>
+        <w:rPr>
+          <w:sz w:val="28"/>
+          <w:szCs w:val="28"/>
+          <w:lang w:val="en-US"/>
+        </w:rPr>
+      </w:pPr>
+      <w:proofErr w:type="spellStart"/>
+      <w:r>
+        <w:rPr>
+          <w:sz w:val="28"/>
+          <w:szCs w:val="28"/>
           <w:lang w:val="en-US"/>
         </w:rPr>
         <w:t>CreateDirectory</w:t>
@@ -958,6 +1681,8 @@
       <w:proofErr w:type="spellEnd"/>
       <w:r>
         <w:rPr>
+          <w:sz w:val="28"/>
+          <w:szCs w:val="28"/>
           <w:lang w:val="en-US"/>
         </w:rPr>
         <w:t xml:space="preserve">, </w:t>
@@ -965,13 +1690,18 @@
     </w:p>
     <w:p>
       <w:pPr>
-        <w:rPr>
-          <w:lang w:val="en-US"/>
-        </w:rPr>
-      </w:pPr>
-      <w:proofErr w:type="spellStart"/>
-      <w:r>
-        <w:rPr>
+        <w:jc w:val="both"/>
+        <w:rPr>
+          <w:sz w:val="28"/>
+          <w:szCs w:val="28"/>
+          <w:lang w:val="en-US"/>
+        </w:rPr>
+      </w:pPr>
+      <w:proofErr w:type="spellStart"/>
+      <w:r>
+        <w:rPr>
+          <w:sz w:val="28"/>
+          <w:szCs w:val="28"/>
           <w:lang w:val="en-US"/>
         </w:rPr>
         <w:t>FindFirstFile</w:t>
@@ -979,6 +1709,8 @@
       <w:proofErr w:type="spellEnd"/>
       <w:r>
         <w:rPr>
+          <w:sz w:val="28"/>
+          <w:szCs w:val="28"/>
           <w:lang w:val="en-US"/>
         </w:rPr>
         <w:t xml:space="preserve">, </w:t>
@@ -986,13 +1718,18 @@
     </w:p>
     <w:p>
       <w:pPr>
-        <w:rPr>
-          <w:lang w:val="en-US"/>
-        </w:rPr>
-      </w:pPr>
-      <w:proofErr w:type="spellStart"/>
-      <w:r>
-        <w:rPr>
+        <w:jc w:val="both"/>
+        <w:rPr>
+          <w:sz w:val="28"/>
+          <w:szCs w:val="28"/>
+          <w:lang w:val="en-US"/>
+        </w:rPr>
+      </w:pPr>
+      <w:proofErr w:type="spellStart"/>
+      <w:r>
+        <w:rPr>
+          <w:sz w:val="28"/>
+          <w:szCs w:val="28"/>
           <w:lang w:val="en-US"/>
         </w:rPr>
         <w:t>RemoveDirectory</w:t>
@@ -1000,6 +1737,8 @@
       <w:proofErr w:type="spellEnd"/>
       <w:r>
         <w:rPr>
+          <w:sz w:val="28"/>
+          <w:szCs w:val="28"/>
           <w:lang w:val="en-US"/>
         </w:rPr>
         <w:t xml:space="preserve">, </w:t>
@@ -1007,20 +1746,28 @@
     </w:p>
     <w:p>
       <w:pPr>
-        <w:rPr>
-          <w:lang w:val="en-US"/>
-        </w:rPr>
-      </w:pPr>
-      <w:proofErr w:type="spellStart"/>
-      <w:r>
-        <w:rPr>
-          <w:lang w:val="en-US"/>
-        </w:rPr>
+        <w:jc w:val="both"/>
+        <w:rPr>
+          <w:sz w:val="28"/>
+          <w:szCs w:val="28"/>
+          <w:lang w:val="en-US"/>
+        </w:rPr>
+      </w:pPr>
+      <w:proofErr w:type="spellStart"/>
+      <w:r>
+        <w:rPr>
+          <w:sz w:val="28"/>
+          <w:szCs w:val="28"/>
+          <w:lang w:val="en-US"/>
+        </w:rPr>
+        <w:lastRenderedPageBreak/>
         <w:t>MoveFile</w:t>
       </w:r>
       <w:proofErr w:type="spellEnd"/>
       <w:r>
         <w:rPr>
+          <w:sz w:val="28"/>
+          <w:szCs w:val="28"/>
           <w:lang w:val="en-US"/>
         </w:rPr>
         <w:t xml:space="preserve">, </w:t>
@@ -1028,15 +1775,18 @@
     </w:p>
     <w:p>
       <w:pPr>
-        <w:rPr>
-          <w:sz w:val="24"/>
-          <w:szCs w:val="24"/>
-          <w:lang w:val="en-US"/>
-        </w:rPr>
-      </w:pPr>
-      <w:proofErr w:type="spellStart"/>
-      <w:r>
-        <w:rPr>
+        <w:jc w:val="both"/>
+        <w:rPr>
+          <w:sz w:val="28"/>
+          <w:szCs w:val="28"/>
+          <w:lang w:val="en-US"/>
+        </w:rPr>
+      </w:pPr>
+      <w:proofErr w:type="spellStart"/>
+      <w:r>
+        <w:rPr>
+          <w:sz w:val="28"/>
+          <w:szCs w:val="28"/>
           <w:lang w:val="en-US"/>
         </w:rPr>
         <w:t>GetCurrentDirectory</w:t>
@@ -1047,21 +1797,42 @@
       <w:pPr>
         <w:pStyle w:val="1"/>
         <w:widowControl w:val="0"/>
+        <w:rPr>
+          <w:sz w:val="28"/>
+          <w:szCs w:val="28"/>
+        </w:rPr>
       </w:pPr>
       <w:bookmarkStart w:id="25" w:name="_5zfc6hpebrz" w:colFirst="0" w:colLast="0"/>
       <w:bookmarkEnd w:id="25"/>
       <w:r>
         <w:rPr>
+          <w:sz w:val="28"/>
+          <w:szCs w:val="28"/>
           <w:lang w:val="en-US"/>
         </w:rPr>
         <w:t xml:space="preserve">25. Linux. </w:t>
       </w:r>
       <w:r>
+        <w:rPr>
+          <w:sz w:val="28"/>
+          <w:szCs w:val="28"/>
+        </w:rPr>
         <w:t>Что такое FHS?</w:t>
       </w:r>
     </w:p>
     <w:p>
-      <w:r>
+      <w:pPr>
+        <w:jc w:val="both"/>
+        <w:rPr>
+          <w:sz w:val="28"/>
+          <w:szCs w:val="28"/>
+        </w:rPr>
+      </w:pPr>
+      <w:r>
+        <w:rPr>
+          <w:sz w:val="28"/>
+          <w:szCs w:val="28"/>
+        </w:rPr>
         <w:t>Стандарт иерархии файловой системы</w:t>
       </w:r>
     </w:p>
@@ -1069,29 +1840,50 @@
       <w:pPr>
         <w:pStyle w:val="1"/>
         <w:widowControl w:val="0"/>
+        <w:rPr>
+          <w:sz w:val="28"/>
+          <w:szCs w:val="28"/>
+        </w:rPr>
       </w:pPr>
       <w:bookmarkStart w:id="26" w:name="_2yg6qxkjaeof" w:colFirst="0" w:colLast="0"/>
       <w:bookmarkEnd w:id="26"/>
       <w:r>
+        <w:rPr>
+          <w:sz w:val="28"/>
+          <w:szCs w:val="28"/>
+        </w:rPr>
         <w:t xml:space="preserve">26. </w:t>
       </w:r>
       <w:proofErr w:type="spellStart"/>
       <w:r>
+        <w:rPr>
+          <w:sz w:val="28"/>
+          <w:szCs w:val="28"/>
+        </w:rPr>
         <w:t>Linux</w:t>
       </w:r>
       <w:proofErr w:type="spellEnd"/>
       <w:r>
+        <w:rPr>
+          <w:sz w:val="28"/>
+          <w:szCs w:val="28"/>
+        </w:rPr>
         <w:t>. Перечислите типы файловых систем.</w:t>
       </w:r>
     </w:p>
     <w:p>
       <w:pPr>
-        <w:rPr>
-          <w:lang w:val="en-US"/>
-        </w:rPr>
-      </w:pPr>
-      <w:r>
-        <w:rPr>
+        <w:jc w:val="both"/>
+        <w:rPr>
+          <w:sz w:val="28"/>
+          <w:szCs w:val="28"/>
+          <w:lang w:val="en-US"/>
+        </w:rPr>
+      </w:pPr>
+      <w:r>
+        <w:rPr>
+          <w:sz w:val="28"/>
+          <w:szCs w:val="28"/>
           <w:lang w:val="en-US"/>
         </w:rPr>
         <w:t xml:space="preserve">Ext2, Ext3, Ext4, JFS, </w:t>
@@ -1099,6 +1891,8 @@
       <w:proofErr w:type="spellStart"/>
       <w:r>
         <w:rPr>
+          <w:sz w:val="28"/>
+          <w:szCs w:val="28"/>
           <w:lang w:val="en-US"/>
         </w:rPr>
         <w:t>ReiserFS</w:t>
@@ -1106,6 +1900,8 @@
       <w:proofErr w:type="spellEnd"/>
       <w:r>
         <w:rPr>
+          <w:sz w:val="28"/>
+          <w:szCs w:val="28"/>
           <w:lang w:val="en-US"/>
         </w:rPr>
         <w:t xml:space="preserve">, XFS, </w:t>
@@ -1113,6 +1909,8 @@
       <w:proofErr w:type="spellStart"/>
       <w:r>
         <w:rPr>
+          <w:sz w:val="28"/>
+          <w:szCs w:val="28"/>
           <w:lang w:val="en-US"/>
         </w:rPr>
         <w:t>Drtfs</w:t>
@@ -1120,6 +1918,8 @@
       <w:proofErr w:type="spellEnd"/>
       <w:r>
         <w:rPr>
+          <w:sz w:val="28"/>
+          <w:szCs w:val="28"/>
           <w:lang w:val="en-US"/>
         </w:rPr>
         <w:t>, ZFS</w:t>
@@ -1129,31 +1929,66 @@
       <w:pPr>
         <w:pStyle w:val="1"/>
         <w:widowControl w:val="0"/>
+        <w:rPr>
+          <w:sz w:val="28"/>
+          <w:szCs w:val="28"/>
+        </w:rPr>
       </w:pPr>
       <w:bookmarkStart w:id="27" w:name="_a6l2hm38f34" w:colFirst="0" w:colLast="0"/>
       <w:bookmarkEnd w:id="27"/>
       <w:r>
+        <w:rPr>
+          <w:sz w:val="28"/>
+          <w:szCs w:val="28"/>
+        </w:rPr>
         <w:t xml:space="preserve">27. </w:t>
       </w:r>
       <w:proofErr w:type="spellStart"/>
       <w:r>
+        <w:rPr>
+          <w:sz w:val="28"/>
+          <w:szCs w:val="28"/>
+        </w:rPr>
         <w:t>Linux</w:t>
       </w:r>
       <w:proofErr w:type="spellEnd"/>
       <w:r>
+        <w:rPr>
+          <w:sz w:val="28"/>
+          <w:szCs w:val="28"/>
+        </w:rPr>
         <w:t xml:space="preserve">. Что такое </w:t>
       </w:r>
       <w:proofErr w:type="spellStart"/>
       <w:r>
+        <w:rPr>
+          <w:sz w:val="28"/>
+          <w:szCs w:val="28"/>
+        </w:rPr>
         <w:t>inode</w:t>
       </w:r>
       <w:proofErr w:type="spellEnd"/>
       <w:r>
+        <w:rPr>
+          <w:sz w:val="28"/>
+          <w:szCs w:val="28"/>
+        </w:rPr>
         <w:t>?</w:t>
       </w:r>
     </w:p>
     <w:p>
-      <w:r>
+      <w:pPr>
+        <w:jc w:val="both"/>
+        <w:rPr>
+          <w:sz w:val="28"/>
+          <w:szCs w:val="28"/>
+        </w:rPr>
+      </w:pPr>
+      <w:r>
+        <w:rPr>
+          <w:sz w:val="28"/>
+          <w:szCs w:val="28"/>
+        </w:rPr>
         <w:t>структура данных в которой хранится информация о файле или директории в файловой системе.</w:t>
       </w:r>
     </w:p>
@@ -1161,6 +1996,8 @@
       <w:pPr>
         <w:pStyle w:val="1"/>
         <w:rPr>
+          <w:sz w:val="28"/>
+          <w:szCs w:val="28"/>
           <w:lang w:val="en-US"/>
         </w:rPr>
       </w:pPr>
@@ -1168,33 +2005,53 @@
       <w:bookmarkEnd w:id="28"/>
       <w:r>
         <w:rPr>
+          <w:sz w:val="28"/>
+          <w:szCs w:val="28"/>
           <w:lang w:val="en-US"/>
         </w:rPr>
         <w:t xml:space="preserve">28. Linux. </w:t>
       </w:r>
       <w:r>
+        <w:rPr>
+          <w:sz w:val="28"/>
+          <w:szCs w:val="28"/>
+        </w:rPr>
         <w:t>Поясните</w:t>
       </w:r>
       <w:r>
         <w:rPr>
+          <w:sz w:val="28"/>
+          <w:szCs w:val="28"/>
           <w:lang w:val="en-US"/>
         </w:rPr>
         <w:t xml:space="preserve"> </w:t>
       </w:r>
       <w:r>
+        <w:rPr>
+          <w:sz w:val="28"/>
+          <w:szCs w:val="28"/>
+        </w:rPr>
         <w:t>назначение</w:t>
       </w:r>
       <w:r>
         <w:rPr>
+          <w:sz w:val="28"/>
+          <w:szCs w:val="28"/>
           <w:lang w:val="en-US"/>
         </w:rPr>
         <w:t xml:space="preserve"> </w:t>
       </w:r>
       <w:r>
+        <w:rPr>
+          <w:sz w:val="28"/>
+          <w:szCs w:val="28"/>
+        </w:rPr>
         <w:t>функций</w:t>
       </w:r>
       <w:r>
         <w:rPr>
+          <w:sz w:val="28"/>
+          <w:szCs w:val="28"/>
           <w:lang w:val="en-US"/>
         </w:rPr>
         <w:t xml:space="preserve"> open, read, write, close, </w:t>
@@ -1202,6 +2059,8 @@
       <w:proofErr w:type="spellStart"/>
       <w:r>
         <w:rPr>
+          <w:sz w:val="28"/>
+          <w:szCs w:val="28"/>
           <w:lang w:val="en-US"/>
         </w:rPr>
         <w:t>ioctl</w:t>
@@ -1209,6 +2068,8 @@
       <w:proofErr w:type="spellEnd"/>
       <w:r>
         <w:rPr>
+          <w:sz w:val="28"/>
+          <w:szCs w:val="28"/>
           <w:lang w:val="en-US"/>
         </w:rPr>
         <w:t xml:space="preserve">, stat, flush, </w:t>
@@ -1216,6 +2077,8 @@
       <w:proofErr w:type="spellStart"/>
       <w:r>
         <w:rPr>
+          <w:sz w:val="28"/>
+          <w:szCs w:val="28"/>
           <w:lang w:val="en-US"/>
         </w:rPr>
         <w:t>lseek</w:t>
@@ -1223,6 +2086,8 @@
       <w:proofErr w:type="spellEnd"/>
       <w:r>
         <w:rPr>
+          <w:sz w:val="28"/>
+          <w:szCs w:val="28"/>
           <w:lang w:val="en-US"/>
         </w:rPr>
         <w:t xml:space="preserve">, </w:t>
@@ -1230,6 +2095,8 @@
       <w:proofErr w:type="spellStart"/>
       <w:r>
         <w:rPr>
+          <w:sz w:val="28"/>
+          <w:szCs w:val="28"/>
           <w:lang w:val="en-US"/>
         </w:rPr>
         <w:t>lstat</w:t>
@@ -1237,6 +2104,8 @@
       <w:proofErr w:type="spellEnd"/>
       <w:r>
         <w:rPr>
+          <w:sz w:val="28"/>
+          <w:szCs w:val="28"/>
           <w:lang w:val="en-US"/>
         </w:rPr>
         <w:t xml:space="preserve">, </w:t>
@@ -1244,6 +2113,8 @@
       <w:proofErr w:type="spellStart"/>
       <w:r>
         <w:rPr>
+          <w:sz w:val="28"/>
+          <w:szCs w:val="28"/>
           <w:lang w:val="en-US"/>
         </w:rPr>
         <w:t>fstat</w:t>
@@ -1251,15 +2122,26 @@
       <w:proofErr w:type="spellEnd"/>
       <w:r>
         <w:rPr>
+          <w:sz w:val="28"/>
+          <w:szCs w:val="28"/>
           <w:lang w:val="en-US"/>
         </w:rPr>
         <w:t>.</w:t>
       </w:r>
     </w:p>
     <w:p>
+      <w:pPr>
+        <w:jc w:val="both"/>
+        <w:rPr>
+          <w:sz w:val="28"/>
+          <w:szCs w:val="28"/>
+        </w:rPr>
+      </w:pPr>
       <w:r>
         <w:rPr>
           <w:b/>
+          <w:sz w:val="28"/>
+          <w:szCs w:val="28"/>
           <w:lang w:val="en-US"/>
         </w:rPr>
         <w:t xml:space="preserve"> </w:t>
@@ -1268,6 +2150,8 @@
       <w:r>
         <w:rPr>
           <w:b/>
+          <w:sz w:val="28"/>
+          <w:szCs w:val="28"/>
         </w:rPr>
         <w:t>open</w:t>
       </w:r>
@@ -1275,17 +2159,32 @@
       <w:r>
         <w:rPr>
           <w:b/>
+          <w:sz w:val="28"/>
+          <w:szCs w:val="28"/>
         </w:rPr>
         <w:t xml:space="preserve"> </w:t>
       </w:r>
       <w:r>
+        <w:rPr>
+          <w:sz w:val="28"/>
+          <w:szCs w:val="28"/>
+        </w:rPr>
         <w:t>- открыть файл</w:t>
       </w:r>
     </w:p>
     <w:p>
+      <w:pPr>
+        <w:jc w:val="both"/>
+        <w:rPr>
+          <w:sz w:val="28"/>
+          <w:szCs w:val="28"/>
+        </w:rPr>
+      </w:pPr>
       <w:r>
         <w:rPr>
           <w:b/>
+          <w:sz w:val="28"/>
+          <w:szCs w:val="28"/>
         </w:rPr>
         <w:t xml:space="preserve"> </w:t>
       </w:r>
@@ -1293,34 +2192,66 @@
       <w:r>
         <w:rPr>
           <w:b/>
+          <w:sz w:val="28"/>
+          <w:szCs w:val="28"/>
         </w:rPr>
         <w:t>read</w:t>
       </w:r>
       <w:proofErr w:type="spellEnd"/>
       <w:r>
+        <w:rPr>
+          <w:sz w:val="28"/>
+          <w:szCs w:val="28"/>
+        </w:rPr>
         <w:t xml:space="preserve"> - чтение из файла</w:t>
       </w:r>
     </w:p>
     <w:p>
-      <w:r>
+      <w:pPr>
+        <w:jc w:val="both"/>
+        <w:rPr>
+          <w:sz w:val="28"/>
+          <w:szCs w:val="28"/>
+        </w:rPr>
+      </w:pPr>
+      <w:r>
+        <w:rPr>
+          <w:sz w:val="28"/>
+          <w:szCs w:val="28"/>
+        </w:rPr>
         <w:t xml:space="preserve"> </w:t>
       </w:r>
       <w:proofErr w:type="spellStart"/>
       <w:r>
         <w:rPr>
           <w:b/>
+          <w:sz w:val="28"/>
+          <w:szCs w:val="28"/>
         </w:rPr>
         <w:t>write</w:t>
       </w:r>
       <w:proofErr w:type="spellEnd"/>
       <w:r>
+        <w:rPr>
+          <w:sz w:val="28"/>
+          <w:szCs w:val="28"/>
+        </w:rPr>
         <w:t xml:space="preserve"> - запись в файл</w:t>
       </w:r>
     </w:p>
     <w:p>
+      <w:pPr>
+        <w:jc w:val="both"/>
+        <w:rPr>
+          <w:sz w:val="28"/>
+          <w:szCs w:val="28"/>
+        </w:rPr>
+      </w:pPr>
       <w:r>
         <w:rPr>
           <w:b/>
+          <w:sz w:val="28"/>
+          <w:szCs w:val="28"/>
         </w:rPr>
         <w:t xml:space="preserve"> </w:t>
       </w:r>
@@ -1328,18 +2259,33 @@
       <w:r>
         <w:rPr>
           <w:b/>
+          <w:sz w:val="28"/>
+          <w:szCs w:val="28"/>
         </w:rPr>
         <w:t>close</w:t>
       </w:r>
       <w:proofErr w:type="spellEnd"/>
       <w:r>
+        <w:rPr>
+          <w:sz w:val="28"/>
+          <w:szCs w:val="28"/>
+        </w:rPr>
         <w:t xml:space="preserve"> - закрыть файл</w:t>
       </w:r>
     </w:p>
     <w:p>
+      <w:pPr>
+        <w:jc w:val="both"/>
+        <w:rPr>
+          <w:sz w:val="28"/>
+          <w:szCs w:val="28"/>
+        </w:rPr>
+      </w:pPr>
       <w:r>
         <w:rPr>
           <w:b/>
+          <w:sz w:val="28"/>
+          <w:szCs w:val="28"/>
         </w:rPr>
         <w:t xml:space="preserve"> </w:t>
       </w:r>
@@ -1347,6 +2293,8 @@
       <w:r>
         <w:rPr>
           <w:b/>
+          <w:sz w:val="28"/>
+          <w:szCs w:val="28"/>
         </w:rPr>
         <w:t>ioctl</w:t>
       </w:r>
@@ -1354,17 +2302,32 @@
       <w:r>
         <w:rPr>
           <w:b/>
+          <w:sz w:val="28"/>
+          <w:szCs w:val="28"/>
         </w:rPr>
         <w:t xml:space="preserve"> </w:t>
       </w:r>
       <w:r>
+        <w:rPr>
+          <w:sz w:val="28"/>
+          <w:szCs w:val="28"/>
+        </w:rPr>
         <w:t>- управляет аппаратными устройствами</w:t>
       </w:r>
     </w:p>
     <w:p>
+      <w:pPr>
+        <w:jc w:val="both"/>
+        <w:rPr>
+          <w:sz w:val="28"/>
+          <w:szCs w:val="28"/>
+        </w:rPr>
+      </w:pPr>
       <w:r>
         <w:rPr>
           <w:b/>
+          <w:sz w:val="28"/>
+          <w:szCs w:val="28"/>
         </w:rPr>
         <w:t xml:space="preserve"> </w:t>
       </w:r>
@@ -1372,18 +2335,33 @@
       <w:r>
         <w:rPr>
           <w:b/>
+          <w:sz w:val="28"/>
+          <w:szCs w:val="28"/>
         </w:rPr>
         <w:t>stat</w:t>
       </w:r>
       <w:proofErr w:type="spellEnd"/>
       <w:r>
+        <w:rPr>
+          <w:sz w:val="28"/>
+          <w:szCs w:val="28"/>
+        </w:rPr>
         <w:t xml:space="preserve"> - состояние файла</w:t>
       </w:r>
     </w:p>
     <w:p>
+      <w:pPr>
+        <w:jc w:val="both"/>
+        <w:rPr>
+          <w:sz w:val="28"/>
+          <w:szCs w:val="28"/>
+        </w:rPr>
+      </w:pPr>
       <w:r>
         <w:rPr>
           <w:b/>
+          <w:sz w:val="28"/>
+          <w:szCs w:val="28"/>
         </w:rPr>
         <w:t xml:space="preserve"> </w:t>
       </w:r>
@@ -1391,18 +2369,33 @@
       <w:r>
         <w:rPr>
           <w:b/>
+          <w:sz w:val="28"/>
+          <w:szCs w:val="28"/>
         </w:rPr>
         <w:t>flush</w:t>
       </w:r>
       <w:proofErr w:type="spellEnd"/>
       <w:r>
+        <w:rPr>
+          <w:sz w:val="28"/>
+          <w:szCs w:val="28"/>
+        </w:rPr>
         <w:t xml:space="preserve"> - Синхронизирует связанный буфер потока с его управляемой выходной последовательностью</w:t>
       </w:r>
     </w:p>
     <w:p>
+      <w:pPr>
+        <w:jc w:val="both"/>
+        <w:rPr>
+          <w:sz w:val="28"/>
+          <w:szCs w:val="28"/>
+        </w:rPr>
+      </w:pPr>
       <w:r>
         <w:rPr>
           <w:b/>
+          <w:sz w:val="28"/>
+          <w:szCs w:val="28"/>
         </w:rPr>
         <w:t xml:space="preserve"> </w:t>
       </w:r>
@@ -1410,18 +2403,33 @@
       <w:r>
         <w:rPr>
           <w:b/>
+          <w:sz w:val="28"/>
+          <w:szCs w:val="28"/>
         </w:rPr>
         <w:t>lseek</w:t>
       </w:r>
       <w:proofErr w:type="spellEnd"/>
       <w:r>
+        <w:rPr>
+          <w:sz w:val="28"/>
+          <w:szCs w:val="28"/>
+        </w:rPr>
         <w:t xml:space="preserve"> - устанавливает указатель положения в файле</w:t>
       </w:r>
     </w:p>
     <w:p>
+      <w:pPr>
+        <w:jc w:val="both"/>
+        <w:rPr>
+          <w:sz w:val="28"/>
+          <w:szCs w:val="28"/>
+        </w:rPr>
+      </w:pPr>
       <w:r>
         <w:rPr>
           <w:b/>
+          <w:sz w:val="28"/>
+          <w:szCs w:val="28"/>
         </w:rPr>
         <w:t xml:space="preserve"> </w:t>
       </w:r>
@@ -1429,31 +2437,62 @@
       <w:r>
         <w:rPr>
           <w:b/>
+          <w:sz w:val="28"/>
+          <w:szCs w:val="28"/>
         </w:rPr>
         <w:t>lstat</w:t>
       </w:r>
       <w:proofErr w:type="spellEnd"/>
       <w:r>
+        <w:rPr>
+          <w:sz w:val="28"/>
+          <w:szCs w:val="28"/>
+        </w:rPr>
         <w:t xml:space="preserve"> - считывание состояние файла</w:t>
       </w:r>
     </w:p>
     <w:p>
-      <w:r>
+      <w:pPr>
+        <w:jc w:val="both"/>
+        <w:rPr>
+          <w:sz w:val="28"/>
+          <w:szCs w:val="28"/>
+        </w:rPr>
+      </w:pPr>
+      <w:r>
+        <w:rPr>
+          <w:sz w:val="28"/>
+          <w:szCs w:val="28"/>
+        </w:rPr>
         <w:t xml:space="preserve"> </w:t>
       </w:r>
       <w:proofErr w:type="spellStart"/>
       <w:r>
         <w:rPr>
           <w:b/>
+          <w:sz w:val="28"/>
+          <w:szCs w:val="28"/>
         </w:rPr>
         <w:t>fstat</w:t>
       </w:r>
       <w:proofErr w:type="spellEnd"/>
       <w:r>
+        <w:rPr>
+          <w:sz w:val="28"/>
+          <w:szCs w:val="28"/>
+        </w:rPr>
         <w:t xml:space="preserve"> - заполняет структуру информацией о файле</w:t>
       </w:r>
     </w:p>
-    <w:p/>
+    <w:p>
+      <w:pPr>
+        <w:jc w:val="both"/>
+        <w:rPr>
+          <w:sz w:val="28"/>
+          <w:szCs w:val="28"/>
+        </w:rPr>
+      </w:pPr>
+    </w:p>
     <w:sectPr>
       <w:pgSz w:w="11906" w:h="16838"/>
       <w:pgMar w:top="283" w:right="850" w:bottom="283" w:left="1700" w:header="720" w:footer="720" w:gutter="0"/>

</xml_diff>